<commit_message>
Added current location of driver
</commit_message>
<xml_diff>
--- a/documentation/Customer.docx
+++ b/documentation/Customer.docx
@@ -239,6 +239,55 @@
       <w:r>
         <w:rPr/>
         <w:t>UNIQUE INDEX `mobileno_UNIQUE` (`mobileno` ASC));</w:t>
+      </w:r>
+    </w:p>
+    <w:p>
+      <w:pPr>
+        <w:pStyle w:val="Normal"/>
+        <w:rPr/>
+      </w:pPr>
+      <w:r>
+        <w:rPr/>
+      </w:r>
+    </w:p>
+    <w:p>
+      <w:pPr>
+        <w:pStyle w:val="Normal"/>
+        <w:rPr/>
+      </w:pPr>
+      <w:r>
+        <w:rPr/>
+        <w:t xml:space="preserve">ALTER TABLE `uber`.`customers` </w:t>
+      </w:r>
+    </w:p>
+    <w:p>
+      <w:pPr>
+        <w:pStyle w:val="Normal"/>
+        <w:rPr/>
+      </w:pPr>
+      <w:r>
+        <w:rPr/>
+        <w:t>ADD COLUMN `latitude` DOUBLE NOT NULL AFTER `approved`,</w:t>
+      </w:r>
+    </w:p>
+    <w:p>
+      <w:pPr>
+        <w:pStyle w:val="Normal"/>
+        <w:rPr/>
+      </w:pPr>
+      <w:r>
+        <w:rPr/>
+        <w:t>ADD COLUMN `longitude` DOUBLE NOT NULL AFTER `latitude`,</w:t>
+      </w:r>
+    </w:p>
+    <w:p>
+      <w:pPr>
+        <w:pStyle w:val="Normal"/>
+        <w:rPr/>
+      </w:pPr>
+      <w:r>
+        <w:rPr/>
+        <w:t>ADD COLUMN `rating` DOUBLE NOT NULL AFTER `longitude`;</w:t>
       </w:r>
     </w:p>
     <w:p>

</xml_diff>

<commit_message>
Added View Profile functionality
</commit_message>
<xml_diff>
--- a/documentation/Customer.docx
+++ b/documentation/Customer.docx
@@ -288,6 +288,15 @@
       <w:r>
         <w:rPr/>
         <w:t>ADD COLUMN `rating` DOUBLE NOT NULL AFTER `longitude`;</w:t>
+      </w:r>
+    </w:p>
+    <w:p>
+      <w:pPr>
+        <w:pStyle w:val="Normal"/>
+        <w:rPr/>
+      </w:pPr>
+      <w:r>
+        <w:rPr/>
       </w:r>
     </w:p>
     <w:p>

</xml_diff>